<commit_message>
evalf numeric values + only return if params given
</commit_message>
<xml_diff>
--- a/test/test.docx
+++ b/test/test.docx
@@ -249,19 +249,13 @@
           <m:t>=</m:t>
         </m:r>
         <m:r>
-          <m:rPr>
-            <m:sty m:val="p"/>
-          </m:rPr>
-          <m:t>−</m:t>
-        </m:r>
-        <m:r>
           <m:t>q</m:t>
         </m:r>
         <m:r>
           <m:rPr>
             <m:sty m:val="p"/>
           </m:rPr>
-          <m:t>+</m:t>
+          <m:t>=</m:t>
         </m:r>
         <m:f>
           <m:fPr>
@@ -363,12 +357,6 @@
           </m:rPr>
           <m:t>=</m:t>
         </m:r>
-        <m:r>
-          <m:rPr>
-            <m:sty m:val="p"/>
-          </m:rPr>
-          <m:t>−</m:t>
-        </m:r>
         <m:sSup>
           <m:e>
             <m:r>
@@ -409,7 +397,7 @@
           <m:rPr>
             <m:sty m:val="p"/>
           </m:rPr>
-          <m:t>+</m:t>
+          <m:t>=</m:t>
         </m:r>
         <m:f>
           <m:fPr>

</xml_diff>